<commit_message>
push updated raw docs
</commit_message>
<xml_diff>
--- a/doc/v0.1 project manual.docx
+++ b/doc/v0.1 project manual.docx
@@ -11,6 +11,8 @@
           <w:szCs w:val="64"/>
         </w:rPr>
       </w:pPr>
+      <w:bookmarkStart w:id="0" w:name="_GoBack"/>
+      <w:bookmarkEnd w:id="0"/>
     </w:p>
     <w:p>
       <w:pPr>
@@ -873,7 +875,7 @@
       <w:r>
         <w:br w:type="page"/>
       </w:r>
-      <w:bookmarkStart w:id="0" w:name="userguide"/>
+      <w:bookmarkStart w:id="1" w:name="userguide"/>
     </w:p>
     <w:sdt>
       <w:sdtPr>
@@ -3118,16 +3120,16 @@
         </w:tabs>
         <w:spacing w:after="200"/>
       </w:pPr>
-      <w:bookmarkStart w:id="1" w:name="_Toc338028280"/>
-      <w:bookmarkStart w:id="2" w:name="_Toc338088565"/>
-      <w:bookmarkStart w:id="3" w:name="_Toc338088815"/>
+      <w:bookmarkStart w:id="2" w:name="_Toc338028280"/>
+      <w:bookmarkStart w:id="3" w:name="_Toc338088565"/>
+      <w:bookmarkStart w:id="4" w:name="_Toc338088815"/>
       <w:r>
         <w:lastRenderedPageBreak/>
         <w:t>The Basics</w:t>
       </w:r>
-      <w:bookmarkEnd w:id="1"/>
       <w:bookmarkEnd w:id="2"/>
       <w:bookmarkEnd w:id="3"/>
+      <w:bookmarkEnd w:id="4"/>
       <w:r>
         <w:tab/>
       </w:r>
@@ -3140,15 +3142,15 @@
         </w:tabs>
         <w:spacing w:after="200"/>
       </w:pPr>
-      <w:bookmarkStart w:id="4" w:name="_Toc338028281"/>
-      <w:bookmarkStart w:id="5" w:name="_Toc338088566"/>
-      <w:bookmarkStart w:id="6" w:name="_Toc338088816"/>
+      <w:bookmarkStart w:id="5" w:name="_Toc338028281"/>
+      <w:bookmarkStart w:id="6" w:name="_Toc338088566"/>
+      <w:bookmarkStart w:id="7" w:name="_Toc338088816"/>
       <w:r>
         <w:t>Introduction</w:t>
       </w:r>
-      <w:bookmarkEnd w:id="4"/>
       <w:bookmarkEnd w:id="5"/>
       <w:bookmarkEnd w:id="6"/>
+      <w:bookmarkEnd w:id="7"/>
       <w:r>
         <w:tab/>
       </w:r>
@@ -3272,9 +3274,9 @@
         <w:pStyle w:val="Heading2"/>
         <w:spacing w:after="200"/>
       </w:pPr>
-      <w:bookmarkStart w:id="7" w:name="_Toc338028282"/>
-      <w:bookmarkStart w:id="8" w:name="_Toc338088567"/>
-      <w:bookmarkStart w:id="9" w:name="_Toc338088817"/>
+      <w:bookmarkStart w:id="8" w:name="_Toc338028282"/>
+      <w:bookmarkStart w:id="9" w:name="_Toc338088567"/>
+      <w:bookmarkStart w:id="10" w:name="_Toc338088817"/>
       <w:r>
         <w:t xml:space="preserve">At </w:t>
       </w:r>
@@ -3284,9 +3286,9 @@
       <w:r>
         <w:t xml:space="preserve"> Glance</w:t>
       </w:r>
-      <w:bookmarkEnd w:id="7"/>
       <w:bookmarkEnd w:id="8"/>
       <w:bookmarkEnd w:id="9"/>
+      <w:bookmarkEnd w:id="10"/>
     </w:p>
     <w:p>
       <w:r>
@@ -3365,16 +3367,16 @@
         <w:pStyle w:val="Heading2"/>
         <w:spacing w:after="200"/>
       </w:pPr>
-      <w:bookmarkStart w:id="10" w:name="_Toc338028283"/>
-      <w:bookmarkStart w:id="11" w:name="_Toc338088568"/>
-      <w:bookmarkStart w:id="12" w:name="_Toc338088818"/>
+      <w:bookmarkStart w:id="11" w:name="_Toc338028283"/>
+      <w:bookmarkStart w:id="12" w:name="_Toc338088568"/>
+      <w:bookmarkStart w:id="13" w:name="_Toc338088818"/>
       <w:r>
         <w:lastRenderedPageBreak/>
         <w:t>Quick Start</w:t>
       </w:r>
-      <w:bookmarkEnd w:id="10"/>
       <w:bookmarkEnd w:id="11"/>
       <w:bookmarkEnd w:id="12"/>
+      <w:bookmarkEnd w:id="13"/>
     </w:p>
     <w:p>
       <w:pPr>
@@ -4055,9 +4057,9 @@
         </w:pBdr>
         <w:spacing w:after="200"/>
       </w:pPr>
-      <w:bookmarkStart w:id="13" w:name="_Toc338028284"/>
-      <w:bookmarkStart w:id="14" w:name="_Toc338088569"/>
-      <w:bookmarkStart w:id="15" w:name="_Toc338088819"/>
+      <w:bookmarkStart w:id="14" w:name="_Toc338028284"/>
+      <w:bookmarkStart w:id="15" w:name="_Toc338088569"/>
+      <w:bookmarkStart w:id="16" w:name="_Toc338088819"/>
       <w:r>
         <w:lastRenderedPageBreak/>
         <w:t xml:space="preserve">Creating Your </w:t>
@@ -4070,24 +4072,24 @@
       <w:r>
         <w:t>++ List</w:t>
       </w:r>
-      <w:bookmarkEnd w:id="13"/>
       <w:bookmarkEnd w:id="14"/>
       <w:bookmarkEnd w:id="15"/>
+      <w:bookmarkEnd w:id="16"/>
     </w:p>
     <w:p>
       <w:pPr>
         <w:pStyle w:val="Heading2"/>
         <w:spacing w:after="200"/>
       </w:pPr>
-      <w:bookmarkStart w:id="16" w:name="_Toc338028285"/>
-      <w:bookmarkStart w:id="17" w:name="_Toc338088570"/>
-      <w:bookmarkStart w:id="18" w:name="_Toc338088820"/>
+      <w:bookmarkStart w:id="17" w:name="_Toc338028285"/>
+      <w:bookmarkStart w:id="18" w:name="_Toc338088570"/>
+      <w:bookmarkStart w:id="19" w:name="_Toc338088820"/>
       <w:r>
         <w:t>Types of Tasks</w:t>
       </w:r>
-      <w:bookmarkEnd w:id="16"/>
       <w:bookmarkEnd w:id="17"/>
       <w:bookmarkEnd w:id="18"/>
+      <w:bookmarkEnd w:id="19"/>
     </w:p>
     <w:p>
       <w:pPr>
@@ -4294,15 +4296,15 @@
         <w:pStyle w:val="Heading2"/>
         <w:spacing w:after="200"/>
       </w:pPr>
-      <w:bookmarkStart w:id="19" w:name="_Toc338028286"/>
-      <w:bookmarkStart w:id="20" w:name="_Toc338088571"/>
-      <w:bookmarkStart w:id="21" w:name="_Toc338088821"/>
+      <w:bookmarkStart w:id="20" w:name="_Toc338028286"/>
+      <w:bookmarkStart w:id="21" w:name="_Toc338088571"/>
+      <w:bookmarkStart w:id="22" w:name="_Toc338088821"/>
       <w:r>
         <w:t>Basic Operation</w:t>
       </w:r>
-      <w:bookmarkEnd w:id="19"/>
       <w:bookmarkEnd w:id="20"/>
       <w:bookmarkEnd w:id="21"/>
+      <w:bookmarkEnd w:id="22"/>
     </w:p>
     <w:p>
       <w:pPr>
@@ -4474,18 +4476,18 @@
         <w:pStyle w:val="Heading2"/>
         <w:spacing w:after="200"/>
       </w:pPr>
-      <w:bookmarkStart w:id="22" w:name="_Toc338028287"/>
-      <w:bookmarkStart w:id="23" w:name="_Toc338088572"/>
-      <w:bookmarkStart w:id="24" w:name="_Toc338088822"/>
+      <w:bookmarkStart w:id="23" w:name="_Toc338028287"/>
+      <w:bookmarkStart w:id="24" w:name="_Toc338088572"/>
+      <w:bookmarkStart w:id="25" w:name="_Toc338088822"/>
       <w:r>
         <w:t xml:space="preserve">Adding </w:t>
       </w:r>
       <w:r>
         <w:t>a Task</w:t>
       </w:r>
-      <w:bookmarkEnd w:id="22"/>
       <w:bookmarkEnd w:id="23"/>
       <w:bookmarkEnd w:id="24"/>
+      <w:bookmarkEnd w:id="25"/>
     </w:p>
     <w:p>
       <w:pPr>
@@ -5089,9 +5091,9 @@
         <w:spacing w:after="200"/>
         <w:jc w:val="both"/>
       </w:pPr>
-      <w:bookmarkStart w:id="25" w:name="_Toc338028288"/>
-      <w:bookmarkStart w:id="26" w:name="_Toc338088573"/>
-      <w:bookmarkStart w:id="27" w:name="_Toc338088823"/>
+      <w:bookmarkStart w:id="26" w:name="_Toc338028288"/>
+      <w:bookmarkStart w:id="27" w:name="_Toc338088573"/>
+      <w:bookmarkStart w:id="28" w:name="_Toc338088823"/>
       <w:r>
         <w:lastRenderedPageBreak/>
         <w:t xml:space="preserve">Searching </w:t>
@@ -5102,9 +5104,9 @@
       <w:r>
         <w:t>Viewing</w:t>
       </w:r>
-      <w:bookmarkEnd w:id="25"/>
       <w:bookmarkEnd w:id="26"/>
       <w:bookmarkEnd w:id="27"/>
+      <w:bookmarkEnd w:id="28"/>
     </w:p>
     <w:p>
       <w:pPr>
@@ -5840,9 +5842,9 @@
         <w:pStyle w:val="Heading2"/>
         <w:spacing w:after="200"/>
       </w:pPr>
-      <w:bookmarkStart w:id="28" w:name="_Toc338028289"/>
-      <w:bookmarkStart w:id="29" w:name="_Toc338088574"/>
-      <w:bookmarkStart w:id="30" w:name="_Toc338088824"/>
+      <w:bookmarkStart w:id="29" w:name="_Toc338028289"/>
+      <w:bookmarkStart w:id="30" w:name="_Toc338088574"/>
+      <w:bookmarkStart w:id="31" w:name="_Toc338088824"/>
       <w:r>
         <w:t>Updating</w:t>
       </w:r>
@@ -5852,9 +5854,9 @@
       <w:r>
         <w:t xml:space="preserve"> Modifying</w:t>
       </w:r>
-      <w:bookmarkEnd w:id="28"/>
       <w:bookmarkEnd w:id="29"/>
       <w:bookmarkEnd w:id="30"/>
+      <w:bookmarkEnd w:id="31"/>
     </w:p>
     <w:p>
       <w:pPr>
@@ -7673,25 +7675,25 @@
         </w:pBdr>
         <w:spacing w:after="200"/>
       </w:pPr>
-      <w:bookmarkStart w:id="31" w:name="_Toc338028290"/>
-      <w:bookmarkStart w:id="32" w:name="_Toc338088575"/>
-      <w:bookmarkStart w:id="33" w:name="_Toc338088825"/>
+      <w:bookmarkStart w:id="32" w:name="_Toc338028290"/>
+      <w:bookmarkStart w:id="33" w:name="_Toc338088575"/>
+      <w:bookmarkStart w:id="34" w:name="_Toc338088825"/>
       <w:r>
         <w:lastRenderedPageBreak/>
         <w:t>Moving Your List</w:t>
       </w:r>
-      <w:bookmarkEnd w:id="31"/>
       <w:bookmarkEnd w:id="32"/>
       <w:bookmarkEnd w:id="33"/>
+      <w:bookmarkEnd w:id="34"/>
     </w:p>
     <w:p>
       <w:pPr>
         <w:pStyle w:val="Heading2"/>
         <w:spacing w:after="200"/>
       </w:pPr>
-      <w:bookmarkStart w:id="34" w:name="_Toc338028291"/>
-      <w:bookmarkStart w:id="35" w:name="_Toc338088576"/>
-      <w:bookmarkStart w:id="36" w:name="_Toc338088826"/>
+      <w:bookmarkStart w:id="35" w:name="_Toc338028291"/>
+      <w:bookmarkStart w:id="36" w:name="_Toc338088576"/>
+      <w:bookmarkStart w:id="37" w:name="_Toc338088826"/>
       <w:r>
         <w:t xml:space="preserve">Loading &amp; Saving Your </w:t>
       </w:r>
@@ -7703,9 +7705,9 @@
       <w:r>
         <w:t>++ List</w:t>
       </w:r>
-      <w:bookmarkEnd w:id="34"/>
       <w:bookmarkEnd w:id="35"/>
       <w:bookmarkEnd w:id="36"/>
+      <w:bookmarkEnd w:id="37"/>
     </w:p>
     <w:p>
       <w:pPr>
@@ -7890,9 +7892,9 @@
         <w:pStyle w:val="Heading2"/>
         <w:spacing w:after="200"/>
       </w:pPr>
-      <w:bookmarkStart w:id="37" w:name="_Toc338028292"/>
-      <w:bookmarkStart w:id="38" w:name="_Toc338088577"/>
-      <w:bookmarkStart w:id="39" w:name="_Toc338088827"/>
+      <w:bookmarkStart w:id="38" w:name="_Toc338028292"/>
+      <w:bookmarkStart w:id="39" w:name="_Toc338088577"/>
+      <w:bookmarkStart w:id="40" w:name="_Toc338088827"/>
       <w:r>
         <w:t xml:space="preserve">Exporting Your </w:t>
       </w:r>
@@ -7904,9 +7906,9 @@
       <w:r>
         <w:t>++ List</w:t>
       </w:r>
-      <w:bookmarkEnd w:id="37"/>
       <w:bookmarkEnd w:id="38"/>
       <w:bookmarkEnd w:id="39"/>
+      <w:bookmarkEnd w:id="40"/>
     </w:p>
     <w:p>
       <w:pPr>
@@ -8048,32 +8050,32 @@
         </w:pBdr>
         <w:spacing w:after="200"/>
       </w:pPr>
-      <w:bookmarkStart w:id="40" w:name="_Toc338028293"/>
-      <w:bookmarkStart w:id="41" w:name="_Toc338088578"/>
-      <w:bookmarkStart w:id="42" w:name="_Toc338088828"/>
+      <w:bookmarkStart w:id="41" w:name="_Toc338028293"/>
+      <w:bookmarkStart w:id="42" w:name="_Toc338088578"/>
+      <w:bookmarkStart w:id="43" w:name="_Toc338088828"/>
       <w:r>
         <w:lastRenderedPageBreak/>
         <w:t>Advanced Features</w:t>
       </w:r>
-      <w:bookmarkEnd w:id="40"/>
       <w:bookmarkEnd w:id="41"/>
       <w:bookmarkEnd w:id="42"/>
+      <w:bookmarkEnd w:id="43"/>
     </w:p>
     <w:p>
       <w:pPr>
         <w:pStyle w:val="Heading2"/>
         <w:spacing w:after="200"/>
       </w:pPr>
-      <w:bookmarkStart w:id="43" w:name="_Toc338028294"/>
-      <w:bookmarkStart w:id="44" w:name="_Toc338088579"/>
-      <w:bookmarkStart w:id="45" w:name="_Toc338088829"/>
+      <w:bookmarkStart w:id="44" w:name="_Toc338028294"/>
+      <w:bookmarkStart w:id="45" w:name="_Toc338088579"/>
+      <w:bookmarkStart w:id="46" w:name="_Toc338088829"/>
       <w:proofErr w:type="spellStart"/>
       <w:r>
         <w:t>FlexiCommands</w:t>
       </w:r>
-      <w:bookmarkEnd w:id="43"/>
       <w:bookmarkEnd w:id="44"/>
       <w:bookmarkEnd w:id="45"/>
+      <w:bookmarkEnd w:id="46"/>
       <w:proofErr w:type="spellEnd"/>
     </w:p>
     <w:p>
@@ -8449,13 +8451,13 @@
         <w:pStyle w:val="Heading3"/>
         <w:spacing w:after="200"/>
       </w:pPr>
-      <w:bookmarkStart w:id="46" w:name="_Toc338028295"/>
-      <w:bookmarkStart w:id="47" w:name="_Toc338088830"/>
+      <w:bookmarkStart w:id="47" w:name="_Toc338028295"/>
+      <w:bookmarkStart w:id="48" w:name="_Toc338088830"/>
       <w:r>
         <w:t>Custom Keywords</w:t>
       </w:r>
-      <w:bookmarkEnd w:id="46"/>
       <w:bookmarkEnd w:id="47"/>
+      <w:bookmarkEnd w:id="48"/>
     </w:p>
     <w:p>
       <w:pPr>
@@ -8537,13 +8539,13 @@
         <w:pStyle w:val="Heading3"/>
         <w:spacing w:after="200"/>
       </w:pPr>
-      <w:bookmarkStart w:id="48" w:name="_Toc338028296"/>
-      <w:bookmarkStart w:id="49" w:name="_Toc338088831"/>
+      <w:bookmarkStart w:id="49" w:name="_Toc338028296"/>
+      <w:bookmarkStart w:id="50" w:name="_Toc338088831"/>
       <w:r>
         <w:t>Using Reserved Keywords</w:t>
       </w:r>
-      <w:bookmarkEnd w:id="48"/>
       <w:bookmarkEnd w:id="49"/>
+      <w:bookmarkEnd w:id="50"/>
     </w:p>
     <w:p>
       <w:pPr>
@@ -8882,29 +8884,29 @@
         <w:pStyle w:val="Heading2"/>
         <w:spacing w:after="200"/>
       </w:pPr>
-      <w:bookmarkStart w:id="50" w:name="_Toc338028297"/>
-      <w:bookmarkStart w:id="51" w:name="_Toc338088580"/>
-      <w:bookmarkStart w:id="52" w:name="_Toc338088832"/>
+      <w:bookmarkStart w:id="51" w:name="_Toc338028297"/>
+      <w:bookmarkStart w:id="52" w:name="_Toc338088580"/>
+      <w:bookmarkStart w:id="53" w:name="_Toc338088832"/>
       <w:r>
         <w:lastRenderedPageBreak/>
         <w:t>Important Features for Power Users</w:t>
       </w:r>
-      <w:bookmarkEnd w:id="50"/>
       <w:bookmarkEnd w:id="51"/>
       <w:bookmarkEnd w:id="52"/>
+      <w:bookmarkEnd w:id="53"/>
     </w:p>
     <w:p>
       <w:pPr>
         <w:pStyle w:val="Heading3"/>
         <w:spacing w:after="200"/>
       </w:pPr>
-      <w:bookmarkStart w:id="53" w:name="_Toc338028298"/>
-      <w:bookmarkStart w:id="54" w:name="_Toc338088833"/>
+      <w:bookmarkStart w:id="54" w:name="_Toc338028298"/>
+      <w:bookmarkStart w:id="55" w:name="_Toc338088833"/>
       <w:r>
         <w:t>Undoing a Command</w:t>
       </w:r>
-      <w:bookmarkEnd w:id="53"/>
       <w:bookmarkEnd w:id="54"/>
+      <w:bookmarkEnd w:id="55"/>
     </w:p>
     <w:p>
       <w:pPr>
@@ -8981,8 +8983,8 @@
         <w:pStyle w:val="Heading3"/>
         <w:spacing w:after="200"/>
       </w:pPr>
-      <w:bookmarkStart w:id="55" w:name="_Toc338028299"/>
-      <w:bookmarkStart w:id="56" w:name="_Toc338088834"/>
+      <w:bookmarkStart w:id="56" w:name="_Toc338028299"/>
+      <w:bookmarkStart w:id="57" w:name="_Toc338088834"/>
       <w:r>
         <w:t xml:space="preserve">Minimizing to </w:t>
       </w:r>
@@ -8990,8 +8992,8 @@
       <w:r>
         <w:t>TaskBar</w:t>
       </w:r>
-      <w:bookmarkEnd w:id="55"/>
       <w:bookmarkEnd w:id="56"/>
+      <w:bookmarkEnd w:id="57"/>
       <w:proofErr w:type="spellEnd"/>
     </w:p>
     <w:p>
@@ -9265,14 +9267,14 @@
         <w:pStyle w:val="Heading3"/>
         <w:spacing w:after="200"/>
       </w:pPr>
-      <w:bookmarkStart w:id="57" w:name="_Toc338028300"/>
-      <w:bookmarkStart w:id="58" w:name="_Toc338088835"/>
+      <w:bookmarkStart w:id="58" w:name="_Toc338028300"/>
+      <w:bookmarkStart w:id="59" w:name="_Toc338088835"/>
       <w:proofErr w:type="spellStart"/>
       <w:r>
         <w:t>Autorun</w:t>
       </w:r>
-      <w:bookmarkEnd w:id="57"/>
       <w:bookmarkEnd w:id="58"/>
+      <w:bookmarkEnd w:id="59"/>
       <w:proofErr w:type="spellEnd"/>
     </w:p>
     <w:p>
@@ -9452,13 +9454,13 @@
         <w:pStyle w:val="Heading3"/>
         <w:spacing w:after="200"/>
       </w:pPr>
-      <w:bookmarkStart w:id="59" w:name="_Toc338028301"/>
-      <w:bookmarkStart w:id="60" w:name="_Toc338088836"/>
+      <w:bookmarkStart w:id="60" w:name="_Toc338028301"/>
+      <w:bookmarkStart w:id="61" w:name="_Toc338088836"/>
       <w:r>
         <w:t>Hotkeys</w:t>
       </w:r>
-      <w:bookmarkEnd w:id="59"/>
       <w:bookmarkEnd w:id="60"/>
+      <w:bookmarkEnd w:id="61"/>
     </w:p>
     <w:p>
       <w:pPr>
@@ -9562,16 +9564,16 @@
         </w:pBdr>
         <w:spacing w:after="200"/>
       </w:pPr>
-      <w:bookmarkStart w:id="61" w:name="_Toc338028302"/>
-      <w:bookmarkStart w:id="62" w:name="_Toc338088581"/>
-      <w:bookmarkStart w:id="63" w:name="_Toc338088837"/>
+      <w:bookmarkStart w:id="62" w:name="_Toc338028302"/>
+      <w:bookmarkStart w:id="63" w:name="_Toc338088581"/>
+      <w:bookmarkStart w:id="64" w:name="_Toc338088837"/>
       <w:r>
         <w:lastRenderedPageBreak/>
         <w:t>Appendix</w:t>
       </w:r>
-      <w:bookmarkEnd w:id="61"/>
       <w:bookmarkEnd w:id="62"/>
       <w:bookmarkEnd w:id="63"/>
+      <w:bookmarkEnd w:id="64"/>
     </w:p>
     <w:p>
       <w:pPr>
@@ -9653,11 +9655,11 @@
         <w:pStyle w:val="Heading4"/>
         <w:spacing w:after="200"/>
       </w:pPr>
-      <w:bookmarkStart w:id="64" w:name="_Toc338088838"/>
+      <w:bookmarkStart w:id="65" w:name="_Toc338088838"/>
       <w:r>
         <w:t>COMMAND KEYWORDS</w:t>
       </w:r>
-      <w:bookmarkEnd w:id="64"/>
+      <w:bookmarkEnd w:id="65"/>
     </w:p>
     <w:p>
       <w:pPr>
@@ -9872,11 +9874,11 @@
         <w:pStyle w:val="Heading4"/>
         <w:spacing w:after="200"/>
       </w:pPr>
-      <w:bookmarkStart w:id="65" w:name="_Toc338088839"/>
+      <w:bookmarkStart w:id="66" w:name="_Toc338088839"/>
       <w:r>
         <w:t>ADD FUNCTION KEYWORDS</w:t>
       </w:r>
-      <w:bookmarkEnd w:id="65"/>
+      <w:bookmarkEnd w:id="66"/>
     </w:p>
     <w:p>
       <w:pPr>
@@ -11153,11 +11155,11 @@
         <w:pStyle w:val="Heading4"/>
         <w:spacing w:after="200"/>
       </w:pPr>
-      <w:bookmarkStart w:id="66" w:name="_Toc338088840"/>
+      <w:bookmarkStart w:id="67" w:name="_Toc338088840"/>
       <w:r>
         <w:t>SEARCH/VIEW FUNCTION KEYWORDS</w:t>
       </w:r>
-      <w:bookmarkEnd w:id="66"/>
+      <w:bookmarkEnd w:id="67"/>
     </w:p>
     <w:p>
       <w:pPr>
@@ -11292,11 +11294,11 @@
         <w:pStyle w:val="Heading4"/>
         <w:spacing w:after="200"/>
       </w:pPr>
-      <w:bookmarkStart w:id="67" w:name="_Toc338088841"/>
+      <w:bookmarkStart w:id="68" w:name="_Toc338088841"/>
       <w:r>
         <w:t>SEARCH/VIEW FUNCTION DEFAULT BEHAVIOR</w:t>
       </w:r>
-      <w:bookmarkEnd w:id="67"/>
+      <w:bookmarkEnd w:id="68"/>
     </w:p>
     <w:p>
       <w:pPr>
@@ -11343,11 +11345,11 @@
         <w:pStyle w:val="Heading4"/>
         <w:spacing w:after="200"/>
       </w:pPr>
-      <w:bookmarkStart w:id="68" w:name="_Toc338088842"/>
+      <w:bookmarkStart w:id="69" w:name="_Toc338088842"/>
       <w:r>
         <w:t>MODIFY FUNCTION KEYWORDS</w:t>
       </w:r>
-      <w:bookmarkEnd w:id="68"/>
+      <w:bookmarkEnd w:id="69"/>
     </w:p>
     <w:p>
       <w:pPr>
@@ -11482,11 +11484,11 @@
         <w:pStyle w:val="Heading4"/>
         <w:spacing w:after="200"/>
       </w:pPr>
-      <w:bookmarkStart w:id="69" w:name="_Toc338088843"/>
+      <w:bookmarkStart w:id="70" w:name="_Toc338088843"/>
       <w:r>
         <w:t>MODIFY FUNCTION DEFAULT BEHAVIOR</w:t>
       </w:r>
-      <w:bookmarkEnd w:id="69"/>
+      <w:bookmarkEnd w:id="70"/>
     </w:p>
     <w:p>
       <w:pPr>
@@ -11663,11 +11665,11 @@
         <w:pStyle w:val="Heading4"/>
         <w:spacing w:after="200"/>
       </w:pPr>
-      <w:bookmarkStart w:id="70" w:name="_Toc338088844"/>
+      <w:bookmarkStart w:id="71" w:name="_Toc338088844"/>
       <w:r>
         <w:t>DELETE FUNCTION KEYWORDS</w:t>
       </w:r>
-      <w:bookmarkEnd w:id="70"/>
+      <w:bookmarkEnd w:id="71"/>
     </w:p>
     <w:p>
       <w:pPr>
@@ -11759,11 +11761,11 @@
         <w:pStyle w:val="Heading4"/>
         <w:spacing w:after="200"/>
       </w:pPr>
-      <w:bookmarkStart w:id="71" w:name="_Toc338088845"/>
+      <w:bookmarkStart w:id="72" w:name="_Toc338088845"/>
       <w:r>
         <w:t>DELETE FUNCTION DEFAULT BEHAVIOR</w:t>
       </w:r>
-      <w:bookmarkEnd w:id="71"/>
+      <w:bookmarkEnd w:id="72"/>
     </w:p>
     <w:p>
       <w:pPr>
@@ -11848,7 +11850,7 @@
         <w:t xml:space="preserve"> of matching hits.</w:t>
       </w:r>
     </w:p>
-    <w:bookmarkEnd w:id="0"/>
+    <w:bookmarkEnd w:id="1"/>
     <w:p>
       <w:pPr>
         <w:rPr>
@@ -12556,7 +12558,7 @@
                 <w:noProof/>
                 <w:webHidden/>
               </w:rPr>
-              <w:t>21</w:t>
+              <w:t>22</w:t>
             </w:r>
             <w:r>
               <w:rPr>
@@ -12626,7 +12628,7 @@
                 <w:noProof/>
                 <w:webHidden/>
               </w:rPr>
-              <w:t>22</w:t>
+              <w:t>23</w:t>
             </w:r>
             <w:r>
               <w:rPr>
@@ -12696,7 +12698,7 @@
                 <w:noProof/>
                 <w:webHidden/>
               </w:rPr>
-              <w:t>22</w:t>
+              <w:t>23</w:t>
             </w:r>
             <w:r>
               <w:rPr>
@@ -12766,7 +12768,7 @@
                 <w:noProof/>
                 <w:webHidden/>
               </w:rPr>
-              <w:t>22</w:t>
+              <w:t>23</w:t>
             </w:r>
             <w:r>
               <w:rPr>
@@ -12836,7 +12838,7 @@
                 <w:noProof/>
                 <w:webHidden/>
               </w:rPr>
-              <w:t>22</w:t>
+              <w:t>23</w:t>
             </w:r>
             <w:r>
               <w:rPr>
@@ -12906,7 +12908,7 @@
                 <w:noProof/>
                 <w:webHidden/>
               </w:rPr>
-              <w:t>22</w:t>
+              <w:t>23</w:t>
             </w:r>
             <w:r>
               <w:rPr>
@@ -12976,7 +12978,7 @@
                 <w:noProof/>
                 <w:webHidden/>
               </w:rPr>
-              <w:t>22</w:t>
+              <w:t>23</w:t>
             </w:r>
             <w:r>
               <w:rPr>
@@ -13046,7 +13048,7 @@
                 <w:noProof/>
                 <w:webHidden/>
               </w:rPr>
-              <w:t>22</w:t>
+              <w:t>23</w:t>
             </w:r>
             <w:r>
               <w:rPr>
@@ -13116,7 +13118,7 @@
                 <w:noProof/>
                 <w:webHidden/>
               </w:rPr>
-              <w:t>23</w:t>
+              <w:t>24</w:t>
             </w:r>
             <w:r>
               <w:rPr>
@@ -13186,7 +13188,7 @@
                 <w:noProof/>
                 <w:webHidden/>
               </w:rPr>
-              <w:t>23</w:t>
+              <w:t>24</w:t>
             </w:r>
             <w:r>
               <w:rPr>
@@ -13256,7 +13258,7 @@
                 <w:noProof/>
                 <w:webHidden/>
               </w:rPr>
-              <w:t>23</w:t>
+              <w:t>24</w:t>
             </w:r>
             <w:r>
               <w:rPr>
@@ -13327,7 +13329,7 @@
                 <w:noProof/>
                 <w:webHidden/>
               </w:rPr>
-              <w:t>24</w:t>
+              <w:t>25</w:t>
             </w:r>
             <w:r>
               <w:rPr>
@@ -13397,7 +13399,7 @@
                 <w:noProof/>
                 <w:webHidden/>
               </w:rPr>
-              <w:t>24</w:t>
+              <w:t>25</w:t>
             </w:r>
             <w:r>
               <w:rPr>
@@ -13467,7 +13469,7 @@
                 <w:noProof/>
                 <w:webHidden/>
               </w:rPr>
-              <w:t>24</w:t>
+              <w:t>25</w:t>
             </w:r>
             <w:r>
               <w:rPr>
@@ -13537,7 +13539,7 @@
                 <w:noProof/>
                 <w:webHidden/>
               </w:rPr>
-              <w:t>24</w:t>
+              <w:t>25</w:t>
             </w:r>
             <w:r>
               <w:rPr>
@@ -13607,7 +13609,7 @@
                 <w:noProof/>
                 <w:webHidden/>
               </w:rPr>
-              <w:t>24</w:t>
+              <w:t>25</w:t>
             </w:r>
             <w:r>
               <w:rPr>
@@ -13677,7 +13679,7 @@
                 <w:noProof/>
                 <w:webHidden/>
               </w:rPr>
-              <w:t>24</w:t>
+              <w:t>25</w:t>
             </w:r>
             <w:r>
               <w:rPr>
@@ -13747,7 +13749,7 @@
                 <w:noProof/>
                 <w:webHidden/>
               </w:rPr>
-              <w:t>25</w:t>
+              <w:t>26</w:t>
             </w:r>
             <w:r>
               <w:rPr>
@@ -13817,7 +13819,7 @@
                 <w:noProof/>
                 <w:webHidden/>
               </w:rPr>
-              <w:t>25</w:t>
+              <w:t>26</w:t>
             </w:r>
             <w:r>
               <w:rPr>
@@ -13887,7 +13889,7 @@
                 <w:noProof/>
                 <w:webHidden/>
               </w:rPr>
-              <w:t>25</w:t>
+              <w:t>26</w:t>
             </w:r>
             <w:r>
               <w:rPr>
@@ -13957,7 +13959,7 @@
                 <w:noProof/>
                 <w:webHidden/>
               </w:rPr>
-              <w:t>26</w:t>
+              <w:t>27</w:t>
             </w:r>
             <w:r>
               <w:rPr>
@@ -14027,7 +14029,7 @@
                 <w:noProof/>
                 <w:webHidden/>
               </w:rPr>
-              <w:t>26</w:t>
+              <w:t>27</w:t>
             </w:r>
             <w:r>
               <w:rPr>
@@ -14097,7 +14099,7 @@
                 <w:noProof/>
                 <w:webHidden/>
               </w:rPr>
-              <w:t>26</w:t>
+              <w:t>27</w:t>
             </w:r>
             <w:r>
               <w:rPr>
@@ -14167,7 +14169,7 @@
                 <w:noProof/>
                 <w:webHidden/>
               </w:rPr>
-              <w:t>26</w:t>
+              <w:t>27</w:t>
             </w:r>
             <w:r>
               <w:rPr>
@@ -14237,7 +14239,7 @@
                 <w:noProof/>
                 <w:webHidden/>
               </w:rPr>
-              <w:t>26</w:t>
+              <w:t>27</w:t>
             </w:r>
             <w:r>
               <w:rPr>
@@ -14307,7 +14309,7 @@
                 <w:noProof/>
                 <w:webHidden/>
               </w:rPr>
-              <w:t>26</w:t>
+              <w:t>27</w:t>
             </w:r>
             <w:r>
               <w:rPr>
@@ -14377,7 +14379,7 @@
                 <w:noProof/>
                 <w:webHidden/>
               </w:rPr>
-              <w:t>28</w:t>
+              <w:t>29</w:t>
             </w:r>
             <w:r>
               <w:rPr>
@@ -14447,7 +14449,7 @@
                 <w:noProof/>
                 <w:webHidden/>
               </w:rPr>
-              <w:t>28</w:t>
+              <w:t>29</w:t>
             </w:r>
             <w:r>
               <w:rPr>
@@ -14517,7 +14519,7 @@
                 <w:noProof/>
                 <w:webHidden/>
               </w:rPr>
-              <w:t>28</w:t>
+              <w:t>29</w:t>
             </w:r>
             <w:r>
               <w:rPr>
@@ -14587,7 +14589,7 @@
                 <w:noProof/>
                 <w:webHidden/>
               </w:rPr>
-              <w:t>28</w:t>
+              <w:t>29</w:t>
             </w:r>
             <w:r>
               <w:rPr>
@@ -14657,7 +14659,7 @@
                 <w:noProof/>
                 <w:webHidden/>
               </w:rPr>
-              <w:t>28</w:t>
+              <w:t>29</w:t>
             </w:r>
             <w:r>
               <w:rPr>
@@ -14728,7 +14730,7 @@
                 <w:noProof/>
                 <w:webHidden/>
               </w:rPr>
-              <w:t>29</w:t>
+              <w:t>30</w:t>
             </w:r>
             <w:r>
               <w:rPr>
@@ -14798,7 +14800,7 @@
                 <w:noProof/>
                 <w:webHidden/>
               </w:rPr>
-              <w:t>29</w:t>
+              <w:t>30</w:t>
             </w:r>
             <w:r>
               <w:rPr>
@@ -14868,7 +14870,7 @@
                 <w:noProof/>
                 <w:webHidden/>
               </w:rPr>
-              <w:t>29</w:t>
+              <w:t>30</w:t>
             </w:r>
             <w:r>
               <w:rPr>
@@ -14939,7 +14941,7 @@
                 <w:noProof/>
                 <w:webHidden/>
               </w:rPr>
-              <w:t>29</w:t>
+              <w:t>30</w:t>
             </w:r>
             <w:r>
               <w:rPr>
@@ -15009,7 +15011,7 @@
                 <w:noProof/>
                 <w:webHidden/>
               </w:rPr>
-              <w:t>29</w:t>
+              <w:t>30</w:t>
             </w:r>
             <w:r>
               <w:rPr>
@@ -15080,7 +15082,7 @@
                 <w:noProof/>
                 <w:webHidden/>
               </w:rPr>
-              <w:t>30</w:t>
+              <w:t>31</w:t>
             </w:r>
             <w:r>
               <w:rPr>
@@ -15150,7 +15152,7 @@
                 <w:noProof/>
                 <w:webHidden/>
               </w:rPr>
-              <w:t>30</w:t>
+              <w:t>31</w:t>
             </w:r>
             <w:r>
               <w:rPr>
@@ -15220,7 +15222,7 @@
                 <w:noProof/>
                 <w:webHidden/>
               </w:rPr>
-              <w:t>30</w:t>
+              <w:t>31</w:t>
             </w:r>
             <w:r>
               <w:rPr>
@@ -15290,7 +15292,7 @@
                 <w:noProof/>
                 <w:webHidden/>
               </w:rPr>
-              <w:t>30</w:t>
+              <w:t>31</w:t>
             </w:r>
             <w:r>
               <w:rPr>
@@ -15360,7 +15362,7 @@
                 <w:noProof/>
                 <w:webHidden/>
               </w:rPr>
-              <w:t>30</w:t>
+              <w:t>31</w:t>
             </w:r>
             <w:r>
               <w:rPr>
@@ -15430,7 +15432,7 @@
                 <w:noProof/>
                 <w:webHidden/>
               </w:rPr>
-              <w:t>30</w:t>
+              <w:t>31</w:t>
             </w:r>
             <w:r>
               <w:rPr>
@@ -15500,7 +15502,7 @@
                 <w:noProof/>
                 <w:webHidden/>
               </w:rPr>
-              <w:t>30</w:t>
+              <w:t>31</w:t>
             </w:r>
             <w:r>
               <w:rPr>
@@ -15570,7 +15572,7 @@
                 <w:noProof/>
                 <w:webHidden/>
               </w:rPr>
-              <w:t>32</w:t>
+              <w:t>33</w:t>
             </w:r>
             <w:r>
               <w:rPr>
@@ -15640,7 +15642,7 @@
                 <w:noProof/>
                 <w:webHidden/>
               </w:rPr>
-              <w:t>32</w:t>
+              <w:t>33</w:t>
             </w:r>
             <w:r>
               <w:rPr>
@@ -15710,7 +15712,7 @@
                 <w:noProof/>
                 <w:webHidden/>
               </w:rPr>
-              <w:t>32</w:t>
+              <w:t>33</w:t>
             </w:r>
             <w:r>
               <w:rPr>
@@ -15780,7 +15782,7 @@
                 <w:noProof/>
                 <w:webHidden/>
               </w:rPr>
-              <w:t>32</w:t>
+              <w:t>33</w:t>
             </w:r>
             <w:r>
               <w:rPr>
@@ -15850,7 +15852,7 @@
                 <w:noProof/>
                 <w:webHidden/>
               </w:rPr>
-              <w:t>32</w:t>
+              <w:t>33</w:t>
             </w:r>
             <w:r>
               <w:rPr>
@@ -15920,7 +15922,7 @@
                 <w:noProof/>
                 <w:webHidden/>
               </w:rPr>
-              <w:t>33</w:t>
+              <w:t>34</w:t>
             </w:r>
             <w:r>
               <w:rPr>
@@ -15990,7 +15992,7 @@
                 <w:noProof/>
                 <w:webHidden/>
               </w:rPr>
-              <w:t>33</w:t>
+              <w:t>34</w:t>
             </w:r>
             <w:r>
               <w:rPr>
@@ -16060,7 +16062,7 @@
                 <w:noProof/>
                 <w:webHidden/>
               </w:rPr>
-              <w:t>33</w:t>
+              <w:t>34</w:t>
             </w:r>
             <w:r>
               <w:rPr>
@@ -16130,7 +16132,7 @@
                 <w:noProof/>
                 <w:webHidden/>
               </w:rPr>
-              <w:t>33</w:t>
+              <w:t>34</w:t>
             </w:r>
             <w:r>
               <w:rPr>
@@ -16201,7 +16203,7 @@
                 <w:noProof/>
                 <w:webHidden/>
               </w:rPr>
-              <w:t>35</w:t>
+              <w:t>36</w:t>
             </w:r>
             <w:r>
               <w:rPr>
@@ -16272,7 +16274,7 @@
                 <w:noProof/>
                 <w:webHidden/>
               </w:rPr>
-              <w:t>35</w:t>
+              <w:t>36</w:t>
             </w:r>
             <w:r>
               <w:rPr>
@@ -16342,7 +16344,7 @@
                 <w:noProof/>
                 <w:webHidden/>
               </w:rPr>
-              <w:t>35</w:t>
+              <w:t>36</w:t>
             </w:r>
             <w:r>
               <w:rPr>
@@ -16412,7 +16414,7 @@
                 <w:noProof/>
                 <w:webHidden/>
               </w:rPr>
-              <w:t>35</w:t>
+              <w:t>36</w:t>
             </w:r>
             <w:r>
               <w:rPr>
@@ -16482,7 +16484,7 @@
                 <w:noProof/>
                 <w:webHidden/>
               </w:rPr>
-              <w:t>35</w:t>
+              <w:t>36</w:t>
             </w:r>
             <w:r>
               <w:rPr>
@@ -16552,7 +16554,7 @@
                 <w:noProof/>
                 <w:webHidden/>
               </w:rPr>
-              <w:t>35</w:t>
+              <w:t>36</w:t>
             </w:r>
             <w:r>
               <w:rPr>
@@ -16622,7 +16624,7 @@
                 <w:noProof/>
                 <w:webHidden/>
               </w:rPr>
-              <w:t>35</w:t>
+              <w:t>36</w:t>
             </w:r>
             <w:r>
               <w:rPr>
@@ -16692,7 +16694,7 @@
                 <w:noProof/>
                 <w:webHidden/>
               </w:rPr>
-              <w:t>35</w:t>
+              <w:t>36</w:t>
             </w:r>
             <w:r>
               <w:rPr>
@@ -16762,7 +16764,7 @@
                 <w:noProof/>
                 <w:webHidden/>
               </w:rPr>
-              <w:t>35</w:t>
+              <w:t>36</w:t>
             </w:r>
             <w:r>
               <w:rPr>
@@ -16832,7 +16834,7 @@
                 <w:noProof/>
                 <w:webHidden/>
               </w:rPr>
-              <w:t>36</w:t>
+              <w:t>37</w:t>
             </w:r>
             <w:r>
               <w:rPr>
@@ -16902,7 +16904,7 @@
                 <w:noProof/>
                 <w:webHidden/>
               </w:rPr>
-              <w:t>36</w:t>
+              <w:t>37</w:t>
             </w:r>
             <w:r>
               <w:rPr>
@@ -16972,7 +16974,7 @@
                 <w:noProof/>
                 <w:webHidden/>
               </w:rPr>
-              <w:t>36</w:t>
+              <w:t>37</w:t>
             </w:r>
             <w:r>
               <w:rPr>
@@ -17057,7 +17059,7 @@
                 <w:noProof/>
                 <w:webHidden/>
               </w:rPr>
-              <w:t>36</w:t>
+              <w:t>37</w:t>
             </w:r>
             <w:r>
               <w:rPr>
@@ -17127,7 +17129,7 @@
                 <w:noProof/>
                 <w:webHidden/>
               </w:rPr>
-              <w:t>36</w:t>
+              <w:t>37</w:t>
             </w:r>
             <w:r>
               <w:rPr>
@@ -17197,7 +17199,7 @@
                 <w:noProof/>
                 <w:webHidden/>
               </w:rPr>
-              <w:t>36</w:t>
+              <w:t>37</w:t>
             </w:r>
             <w:r>
               <w:rPr>
@@ -17282,7 +17284,7 @@
                 <w:noProof/>
                 <w:webHidden/>
               </w:rPr>
-              <w:t>36</w:t>
+              <w:t>37</w:t>
             </w:r>
             <w:r>
               <w:rPr>
@@ -17352,7 +17354,7 @@
                 <w:noProof/>
                 <w:webHidden/>
               </w:rPr>
-              <w:t>36</w:t>
+              <w:t>37</w:t>
             </w:r>
             <w:r>
               <w:rPr>
@@ -17422,7 +17424,7 @@
                 <w:noProof/>
                 <w:webHidden/>
               </w:rPr>
-              <w:t>36</w:t>
+              <w:t>37</w:t>
             </w:r>
             <w:r>
               <w:rPr>
@@ -17507,7 +17509,7 @@
                 <w:noProof/>
                 <w:webHidden/>
               </w:rPr>
-              <w:t>36</w:t>
+              <w:t>37</w:t>
             </w:r>
             <w:r>
               <w:rPr>
@@ -17577,7 +17579,7 @@
                 <w:noProof/>
                 <w:webHidden/>
               </w:rPr>
-              <w:t>36</w:t>
+              <w:t>37</w:t>
             </w:r>
             <w:r>
               <w:rPr>
@@ -17647,7 +17649,7 @@
                 <w:noProof/>
                 <w:webHidden/>
               </w:rPr>
-              <w:t>37</w:t>
+              <w:t>38</w:t>
             </w:r>
             <w:r>
               <w:rPr>
@@ -17732,7 +17734,7 @@
                 <w:noProof/>
                 <w:webHidden/>
               </w:rPr>
-              <w:t>37</w:t>
+              <w:t>38</w:t>
             </w:r>
             <w:r>
               <w:rPr>
@@ -17802,7 +17804,7 @@
                 <w:noProof/>
                 <w:webHidden/>
               </w:rPr>
-              <w:t>37</w:t>
+              <w:t>38</w:t>
             </w:r>
             <w:r>
               <w:rPr>
@@ -17872,7 +17874,7 @@
                 <w:noProof/>
                 <w:webHidden/>
               </w:rPr>
-              <w:t>37</w:t>
+              <w:t>38</w:t>
             </w:r>
             <w:r>
               <w:rPr>
@@ -17943,7 +17945,7 @@
                 <w:noProof/>
                 <w:webHidden/>
               </w:rPr>
-              <w:t>38</w:t>
+              <w:t>39</w:t>
             </w:r>
             <w:r>
               <w:rPr>
@@ -18013,7 +18015,7 @@
                 <w:noProof/>
                 <w:webHidden/>
               </w:rPr>
-              <w:t>38</w:t>
+              <w:t>39</w:t>
             </w:r>
             <w:r>
               <w:rPr>
@@ -18083,7 +18085,7 @@
                 <w:noProof/>
                 <w:webHidden/>
               </w:rPr>
-              <w:t>38</w:t>
+              <w:t>39</w:t>
             </w:r>
             <w:r>
               <w:rPr>
@@ -18153,7 +18155,7 @@
                 <w:noProof/>
                 <w:webHidden/>
               </w:rPr>
-              <w:t>38</w:t>
+              <w:t>39</w:t>
             </w:r>
             <w:r>
               <w:rPr>
@@ -18223,7 +18225,7 @@
                 <w:noProof/>
                 <w:webHidden/>
               </w:rPr>
-              <w:t>38</w:t>
+              <w:t>39</w:t>
             </w:r>
             <w:r>
               <w:rPr>
@@ -18308,7 +18310,7 @@
                 <w:noProof/>
                 <w:webHidden/>
               </w:rPr>
-              <w:t>38</w:t>
+              <w:t>39</w:t>
             </w:r>
             <w:r>
               <w:rPr>
@@ -18379,7 +18381,7 @@
                 <w:noProof/>
                 <w:webHidden/>
               </w:rPr>
-              <w:t>39</w:t>
+              <w:t>40</w:t>
             </w:r>
             <w:r>
               <w:rPr>
@@ -18449,7 +18451,7 @@
                 <w:noProof/>
                 <w:webHidden/>
               </w:rPr>
-              <w:t>39</w:t>
+              <w:t>40</w:t>
             </w:r>
             <w:r>
               <w:rPr>
@@ -18519,7 +18521,7 @@
                 <w:noProof/>
                 <w:webHidden/>
               </w:rPr>
-              <w:t>39</w:t>
+              <w:t>40</w:t>
             </w:r>
             <w:r>
               <w:rPr>
@@ -18590,7 +18592,7 @@
                 <w:noProof/>
                 <w:webHidden/>
               </w:rPr>
-              <w:t>39</w:t>
+              <w:t>40</w:t>
             </w:r>
             <w:r>
               <w:rPr>
@@ -18660,7 +18662,7 @@
                 <w:noProof/>
                 <w:webHidden/>
               </w:rPr>
-              <w:t>39</w:t>
+              <w:t>40</w:t>
             </w:r>
             <w:r>
               <w:rPr>
@@ -18730,7 +18732,7 @@
                 <w:noProof/>
                 <w:webHidden/>
               </w:rPr>
-              <w:t>39</w:t>
+              <w:t>40</w:t>
             </w:r>
             <w:r>
               <w:rPr>
@@ -18800,7 +18802,7 @@
                 <w:noProof/>
                 <w:webHidden/>
               </w:rPr>
-              <w:t>39</w:t>
+              <w:t>40</w:t>
             </w:r>
             <w:r>
               <w:rPr>
@@ -18870,7 +18872,7 @@
                 <w:noProof/>
                 <w:webHidden/>
               </w:rPr>
-              <w:t>39</w:t>
+              <w:t>40</w:t>
             </w:r>
             <w:r>
               <w:rPr>
@@ -18940,7 +18942,7 @@
                 <w:noProof/>
                 <w:webHidden/>
               </w:rPr>
-              <w:t>39</w:t>
+              <w:t>40</w:t>
             </w:r>
             <w:r>
               <w:rPr>
@@ -19010,7 +19012,7 @@
                 <w:noProof/>
                 <w:webHidden/>
               </w:rPr>
-              <w:t>39</w:t>
+              <w:t>40</w:t>
             </w:r>
             <w:r>
               <w:rPr>
@@ -19080,7 +19082,7 @@
                 <w:noProof/>
                 <w:webHidden/>
               </w:rPr>
-              <w:t>39</w:t>
+              <w:t>40</w:t>
             </w:r>
             <w:r>
               <w:rPr>
@@ -19151,7 +19153,7 @@
                 <w:noProof/>
                 <w:webHidden/>
               </w:rPr>
-              <w:t>41</w:t>
+              <w:t>42</w:t>
             </w:r>
             <w:r>
               <w:rPr>
@@ -19221,7 +19223,7 @@
                 <w:noProof/>
                 <w:webHidden/>
               </w:rPr>
-              <w:t>41</w:t>
+              <w:t>42</w:t>
             </w:r>
             <w:r>
               <w:rPr>
@@ -19291,7 +19293,7 @@
                 <w:noProof/>
                 <w:webHidden/>
               </w:rPr>
-              <w:t>41</w:t>
+              <w:t>42</w:t>
             </w:r>
             <w:r>
               <w:rPr>
@@ -19361,7 +19363,7 @@
                 <w:noProof/>
                 <w:webHidden/>
               </w:rPr>
-              <w:t>41</w:t>
+              <w:t>42</w:t>
             </w:r>
             <w:r>
               <w:rPr>
@@ -19432,7 +19434,7 @@
                 <w:noProof/>
                 <w:webHidden/>
               </w:rPr>
-              <w:t>41</w:t>
+              <w:t>42</w:t>
             </w:r>
             <w:r>
               <w:rPr>
@@ -19502,7 +19504,7 @@
                 <w:noProof/>
                 <w:webHidden/>
               </w:rPr>
-              <w:t>41</w:t>
+              <w:t>42</w:t>
             </w:r>
             <w:r>
               <w:rPr>
@@ -19572,7 +19574,7 @@
                 <w:noProof/>
                 <w:webHidden/>
               </w:rPr>
-              <w:t>41</w:t>
+              <w:t>42</w:t>
             </w:r>
             <w:r>
               <w:rPr>
@@ -19642,7 +19644,7 @@
                 <w:noProof/>
                 <w:webHidden/>
               </w:rPr>
-              <w:t>41</w:t>
+              <w:t>42</w:t>
             </w:r>
             <w:r>
               <w:rPr>
@@ -19712,7 +19714,7 @@
                 <w:noProof/>
                 <w:webHidden/>
               </w:rPr>
-              <w:t>41</w:t>
+              <w:t>42</w:t>
             </w:r>
             <w:r>
               <w:rPr>
@@ -19782,7 +19784,7 @@
                 <w:noProof/>
                 <w:webHidden/>
               </w:rPr>
-              <w:t>41</w:t>
+              <w:t>42</w:t>
             </w:r>
             <w:r>
               <w:rPr>
@@ -19852,7 +19854,7 @@
                 <w:noProof/>
                 <w:webHidden/>
               </w:rPr>
-              <w:t>41</w:t>
+              <w:t>42</w:t>
             </w:r>
             <w:r>
               <w:rPr>
@@ -19922,7 +19924,7 @@
                 <w:noProof/>
                 <w:webHidden/>
               </w:rPr>
-              <w:t>41</w:t>
+              <w:t>42</w:t>
             </w:r>
             <w:r>
               <w:rPr>
@@ -19992,7 +19994,7 @@
                 <w:noProof/>
                 <w:webHidden/>
               </w:rPr>
-              <w:t>41</w:t>
+              <w:t>42</w:t>
             </w:r>
             <w:r>
               <w:rPr>
@@ -20062,7 +20064,7 @@
                 <w:noProof/>
                 <w:webHidden/>
               </w:rPr>
-              <w:t>42</w:t>
+              <w:t>43</w:t>
             </w:r>
             <w:r>
               <w:rPr>
@@ -20132,7 +20134,7 @@
                 <w:noProof/>
                 <w:webHidden/>
               </w:rPr>
-              <w:t>42</w:t>
+              <w:t>43</w:t>
             </w:r>
             <w:r>
               <w:rPr>
@@ -20202,7 +20204,7 @@
                 <w:noProof/>
                 <w:webHidden/>
               </w:rPr>
-              <w:t>42</w:t>
+              <w:t>43</w:t>
             </w:r>
             <w:r>
               <w:rPr>
@@ -20272,7 +20274,7 @@
                 <w:noProof/>
                 <w:webHidden/>
               </w:rPr>
-              <w:t>42</w:t>
+              <w:t>43</w:t>
             </w:r>
             <w:r>
               <w:rPr>
@@ -20342,7 +20344,7 @@
                 <w:noProof/>
                 <w:webHidden/>
               </w:rPr>
-              <w:t>42</w:t>
+              <w:t>43</w:t>
             </w:r>
             <w:r>
               <w:rPr>
@@ -20412,7 +20414,7 @@
                 <w:noProof/>
                 <w:webHidden/>
               </w:rPr>
-              <w:t>42</w:t>
+              <w:t>43</w:t>
             </w:r>
             <w:r>
               <w:rPr>
@@ -20464,51 +20466,51 @@
         </w:pBdr>
         <w:spacing w:after="200"/>
       </w:pPr>
-      <w:bookmarkStart w:id="72" w:name="_Toc338028303"/>
-      <w:bookmarkStart w:id="73" w:name="_Toc338088448"/>
-      <w:bookmarkStart w:id="74" w:name="_Toc338088582"/>
-      <w:bookmarkStart w:id="75" w:name="_Toc338088846"/>
-      <w:bookmarkStart w:id="76" w:name="developerguide"/>
+      <w:bookmarkStart w:id="73" w:name="_Toc338028303"/>
+      <w:bookmarkStart w:id="74" w:name="_Toc338088448"/>
+      <w:bookmarkStart w:id="75" w:name="_Toc338088582"/>
+      <w:bookmarkStart w:id="76" w:name="_Toc338088846"/>
+      <w:bookmarkStart w:id="77" w:name="developerguide"/>
       <w:r>
         <w:lastRenderedPageBreak/>
         <w:t>An Overview</w:t>
       </w:r>
-      <w:bookmarkEnd w:id="72"/>
       <w:bookmarkEnd w:id="73"/>
       <w:bookmarkEnd w:id="74"/>
       <w:bookmarkEnd w:id="75"/>
+      <w:bookmarkEnd w:id="76"/>
     </w:p>
     <w:p>
       <w:pPr>
         <w:pStyle w:val="Heading2"/>
         <w:spacing w:after="200"/>
       </w:pPr>
-      <w:bookmarkStart w:id="77" w:name="_Toc338028304"/>
-      <w:bookmarkStart w:id="78" w:name="_Toc338088449"/>
-      <w:bookmarkStart w:id="79" w:name="_Toc338088583"/>
-      <w:bookmarkStart w:id="80" w:name="_Toc338088847"/>
+      <w:bookmarkStart w:id="78" w:name="_Toc338028304"/>
+      <w:bookmarkStart w:id="79" w:name="_Toc338088449"/>
+      <w:bookmarkStart w:id="80" w:name="_Toc338088583"/>
+      <w:bookmarkStart w:id="81" w:name="_Toc338088847"/>
       <w:r>
         <w:t>Where We Are Now</w:t>
       </w:r>
-      <w:bookmarkEnd w:id="77"/>
       <w:bookmarkEnd w:id="78"/>
       <w:bookmarkEnd w:id="79"/>
       <w:bookmarkEnd w:id="80"/>
+      <w:bookmarkEnd w:id="81"/>
     </w:p>
     <w:p>
       <w:pPr>
         <w:pStyle w:val="Heading3"/>
         <w:spacing w:after="200"/>
       </w:pPr>
-      <w:bookmarkStart w:id="81" w:name="_Toc338028305"/>
-      <w:bookmarkStart w:id="82" w:name="_Toc338088450"/>
-      <w:bookmarkStart w:id="83" w:name="_Toc338088848"/>
+      <w:bookmarkStart w:id="82" w:name="_Toc338028305"/>
+      <w:bookmarkStart w:id="83" w:name="_Toc338088450"/>
+      <w:bookmarkStart w:id="84" w:name="_Toc338088848"/>
       <w:r>
         <w:t>Must-have Features</w:t>
       </w:r>
-      <w:bookmarkEnd w:id="81"/>
       <w:bookmarkEnd w:id="82"/>
       <w:bookmarkEnd w:id="83"/>
+      <w:bookmarkEnd w:id="84"/>
       <w:r>
         <w:t xml:space="preserve"> </w:t>
       </w:r>
@@ -20604,15 +20606,15 @@
         <w:pStyle w:val="Heading3"/>
         <w:spacing w:after="200"/>
       </w:pPr>
-      <w:bookmarkStart w:id="84" w:name="_Toc338028306"/>
-      <w:bookmarkStart w:id="85" w:name="_Toc338088451"/>
-      <w:bookmarkStart w:id="86" w:name="_Toc338088849"/>
+      <w:bookmarkStart w:id="85" w:name="_Toc338028306"/>
+      <w:bookmarkStart w:id="86" w:name="_Toc338088451"/>
+      <w:bookmarkStart w:id="87" w:name="_Toc338088849"/>
       <w:r>
         <w:t>Extra Feature</w:t>
       </w:r>
-      <w:bookmarkEnd w:id="84"/>
       <w:bookmarkEnd w:id="85"/>
       <w:bookmarkEnd w:id="86"/>
+      <w:bookmarkEnd w:id="87"/>
     </w:p>
     <w:p>
       <w:pPr>
@@ -20815,15 +20817,15 @@
         <w:pStyle w:val="Heading2"/>
         <w:spacing w:after="60"/>
       </w:pPr>
-      <w:bookmarkStart w:id="87" w:name="_Toc338088452"/>
-      <w:bookmarkStart w:id="88" w:name="_Toc338088584"/>
-      <w:bookmarkStart w:id="89" w:name="_Toc338088850"/>
+      <w:bookmarkStart w:id="88" w:name="_Toc338088452"/>
+      <w:bookmarkStart w:id="89" w:name="_Toc338088584"/>
+      <w:bookmarkStart w:id="90" w:name="_Toc338088850"/>
       <w:r>
         <w:t>Class Diagram</w:t>
       </w:r>
-      <w:bookmarkEnd w:id="87"/>
       <w:bookmarkEnd w:id="88"/>
       <w:bookmarkEnd w:id="89"/>
+      <w:bookmarkEnd w:id="90"/>
       <w:r>
         <w:rPr>
           <w:noProof/>
@@ -20907,16 +20909,16 @@
         <w:pStyle w:val="Heading2"/>
         <w:spacing w:after="200"/>
       </w:pPr>
-      <w:bookmarkStart w:id="90" w:name="_Toc338088453"/>
-      <w:bookmarkStart w:id="91" w:name="_Toc338088585"/>
-      <w:bookmarkStart w:id="92" w:name="_Toc338088851"/>
+      <w:bookmarkStart w:id="91" w:name="_Toc338088453"/>
+      <w:bookmarkStart w:id="92" w:name="_Toc338088585"/>
+      <w:bookmarkStart w:id="93" w:name="_Toc338088851"/>
       <w:r>
         <w:lastRenderedPageBreak/>
         <w:t>User Sequences Diagram</w:t>
       </w:r>
-      <w:bookmarkEnd w:id="90"/>
       <w:bookmarkEnd w:id="91"/>
       <w:bookmarkEnd w:id="92"/>
+      <w:bookmarkEnd w:id="93"/>
     </w:p>
     <w:p>
       <w:pPr>
@@ -20989,18 +20991,18 @@
         <w:pStyle w:val="Heading2"/>
         <w:spacing w:after="200"/>
       </w:pPr>
-      <w:bookmarkStart w:id="93" w:name="_Toc338028308"/>
-      <w:bookmarkStart w:id="94" w:name="_Toc338088454"/>
-      <w:bookmarkStart w:id="95" w:name="_Toc338088586"/>
-      <w:bookmarkStart w:id="96" w:name="_Toc338088852"/>
+      <w:bookmarkStart w:id="94" w:name="_Toc338028308"/>
+      <w:bookmarkStart w:id="95" w:name="_Toc338088454"/>
+      <w:bookmarkStart w:id="96" w:name="_Toc338088586"/>
+      <w:bookmarkStart w:id="97" w:name="_Toc338088852"/>
       <w:r>
         <w:lastRenderedPageBreak/>
         <w:t>General Class Descriptions</w:t>
       </w:r>
-      <w:bookmarkEnd w:id="93"/>
       <w:bookmarkEnd w:id="94"/>
       <w:bookmarkEnd w:id="95"/>
       <w:bookmarkEnd w:id="96"/>
+      <w:bookmarkEnd w:id="97"/>
     </w:p>
     <w:p>
       <w:pPr>
@@ -21012,18 +21014,18 @@
           <w:right w:val="single" w:sz="4" w:space="4" w:color="auto"/>
         </w:pBdr>
       </w:pPr>
-      <w:bookmarkStart w:id="97" w:name="_Toc338028309"/>
-      <w:bookmarkStart w:id="98" w:name="_Toc338088455"/>
-      <w:bookmarkStart w:id="99" w:name="_Toc338088853"/>
+      <w:bookmarkStart w:id="98" w:name="_Toc338028309"/>
+      <w:bookmarkStart w:id="99" w:name="_Toc338088455"/>
+      <w:bookmarkStart w:id="100" w:name="_Toc338088853"/>
       <w:r>
         <w:t xml:space="preserve">Important </w:t>
       </w:r>
       <w:r>
         <w:t>Attributes</w:t>
       </w:r>
-      <w:bookmarkEnd w:id="97"/>
       <w:bookmarkEnd w:id="98"/>
       <w:bookmarkEnd w:id="99"/>
+      <w:bookmarkEnd w:id="100"/>
     </w:p>
     <w:tbl>
       <w:tblPr>
@@ -21480,15 +21482,15 @@
           <w:right w:val="single" w:sz="4" w:space="4" w:color="auto"/>
         </w:pBdr>
       </w:pPr>
-      <w:bookmarkStart w:id="100" w:name="_Toc338028310"/>
-      <w:bookmarkStart w:id="101" w:name="_Toc338088456"/>
-      <w:bookmarkStart w:id="102" w:name="_Toc338088854"/>
+      <w:bookmarkStart w:id="101" w:name="_Toc338028310"/>
+      <w:bookmarkStart w:id="102" w:name="_Toc338088456"/>
+      <w:bookmarkStart w:id="103" w:name="_Toc338088854"/>
       <w:r>
         <w:t>Main Class</w:t>
       </w:r>
-      <w:bookmarkEnd w:id="100"/>
       <w:bookmarkEnd w:id="101"/>
       <w:bookmarkEnd w:id="102"/>
+      <w:bookmarkEnd w:id="103"/>
     </w:p>
     <w:tbl>
       <w:tblPr>
@@ -21598,9 +21600,9 @@
           <w:right w:val="single" w:sz="4" w:space="4" w:color="auto"/>
         </w:pBdr>
       </w:pPr>
-      <w:bookmarkStart w:id="103" w:name="_Toc338028311"/>
-      <w:bookmarkStart w:id="104" w:name="_Toc338088457"/>
-      <w:bookmarkStart w:id="105" w:name="_Toc338088855"/>
+      <w:bookmarkStart w:id="104" w:name="_Toc338028311"/>
+      <w:bookmarkStart w:id="105" w:name="_Toc338088457"/>
+      <w:bookmarkStart w:id="106" w:name="_Toc338088855"/>
       <w:r>
         <w:t xml:space="preserve">User Interface </w:t>
       </w:r>
@@ -21610,9 +21612,9 @@
       <w:r>
         <w:t>es</w:t>
       </w:r>
-      <w:bookmarkEnd w:id="103"/>
       <w:bookmarkEnd w:id="104"/>
       <w:bookmarkEnd w:id="105"/>
+      <w:bookmarkEnd w:id="106"/>
     </w:p>
     <w:tbl>
       <w:tblPr>
@@ -21895,18 +21897,18 @@
           <w:right w:val="single" w:sz="4" w:space="4" w:color="auto"/>
         </w:pBdr>
       </w:pPr>
-      <w:bookmarkStart w:id="106" w:name="_Toc338028312"/>
-      <w:bookmarkStart w:id="107" w:name="_Toc338088458"/>
-      <w:bookmarkStart w:id="108" w:name="_Toc338088856"/>
+      <w:bookmarkStart w:id="107" w:name="_Toc338028312"/>
+      <w:bookmarkStart w:id="108" w:name="_Toc338088458"/>
+      <w:bookmarkStart w:id="109" w:name="_Toc338088856"/>
       <w:r>
         <w:t xml:space="preserve">Logic </w:t>
       </w:r>
       <w:r>
         <w:t>Class</w:t>
       </w:r>
-      <w:bookmarkEnd w:id="106"/>
       <w:bookmarkEnd w:id="107"/>
       <w:bookmarkEnd w:id="108"/>
+      <w:bookmarkEnd w:id="109"/>
     </w:p>
     <w:tbl>
       <w:tblPr>
@@ -22047,15 +22049,15 @@
           <w:right w:val="single" w:sz="4" w:space="4" w:color="auto"/>
         </w:pBdr>
       </w:pPr>
-      <w:bookmarkStart w:id="109" w:name="_Toc338028313"/>
-      <w:bookmarkStart w:id="110" w:name="_Toc338088459"/>
-      <w:bookmarkStart w:id="111" w:name="_Toc338088857"/>
+      <w:bookmarkStart w:id="110" w:name="_Toc338028313"/>
+      <w:bookmarkStart w:id="111" w:name="_Toc338088459"/>
+      <w:bookmarkStart w:id="112" w:name="_Toc338088857"/>
       <w:r>
         <w:t>Parser Classes</w:t>
       </w:r>
-      <w:bookmarkEnd w:id="109"/>
       <w:bookmarkEnd w:id="110"/>
       <w:bookmarkEnd w:id="111"/>
+      <w:bookmarkEnd w:id="112"/>
     </w:p>
     <w:tbl>
       <w:tblPr>
@@ -22246,15 +22248,15 @@
           <w:right w:val="single" w:sz="4" w:space="4" w:color="auto"/>
         </w:pBdr>
       </w:pPr>
-      <w:bookmarkStart w:id="112" w:name="_Toc338028314"/>
-      <w:bookmarkStart w:id="113" w:name="_Toc338088460"/>
-      <w:bookmarkStart w:id="114" w:name="_Toc338088858"/>
+      <w:bookmarkStart w:id="113" w:name="_Toc338028314"/>
+      <w:bookmarkStart w:id="114" w:name="_Toc338088460"/>
+      <w:bookmarkStart w:id="115" w:name="_Toc338088858"/>
       <w:r>
         <w:t>Token Classes</w:t>
       </w:r>
-      <w:bookmarkEnd w:id="112"/>
       <w:bookmarkEnd w:id="113"/>
       <w:bookmarkEnd w:id="114"/>
+      <w:bookmarkEnd w:id="115"/>
     </w:p>
     <w:tbl>
       <w:tblPr>
@@ -22732,15 +22734,15 @@
           <w:right w:val="single" w:sz="4" w:space="4" w:color="auto"/>
         </w:pBdr>
       </w:pPr>
-      <w:bookmarkStart w:id="115" w:name="_Toc338028315"/>
-      <w:bookmarkStart w:id="116" w:name="_Toc338088461"/>
-      <w:bookmarkStart w:id="117" w:name="_Toc338088859"/>
+      <w:bookmarkStart w:id="116" w:name="_Toc338028315"/>
+      <w:bookmarkStart w:id="117" w:name="_Toc338088461"/>
+      <w:bookmarkStart w:id="118" w:name="_Toc338088859"/>
       <w:r>
         <w:t>Storage Class</w:t>
       </w:r>
-      <w:bookmarkEnd w:id="115"/>
       <w:bookmarkEnd w:id="116"/>
       <w:bookmarkEnd w:id="117"/>
+      <w:bookmarkEnd w:id="118"/>
     </w:p>
     <w:tbl>
       <w:tblPr>
@@ -22863,15 +22865,15 @@
           <w:right w:val="single" w:sz="4" w:space="4" w:color="auto"/>
         </w:pBdr>
       </w:pPr>
-      <w:bookmarkStart w:id="118" w:name="_Toc338028316"/>
-      <w:bookmarkStart w:id="119" w:name="_Toc338088462"/>
-      <w:bookmarkStart w:id="120" w:name="_Toc338088860"/>
+      <w:bookmarkStart w:id="119" w:name="_Toc338028316"/>
+      <w:bookmarkStart w:id="120" w:name="_Toc338088462"/>
+      <w:bookmarkStart w:id="121" w:name="_Toc338088860"/>
       <w:r>
         <w:t>Task Classes</w:t>
       </w:r>
-      <w:bookmarkEnd w:id="118"/>
       <w:bookmarkEnd w:id="119"/>
       <w:bookmarkEnd w:id="120"/>
+      <w:bookmarkEnd w:id="121"/>
       <w:r>
         <w:tab/>
       </w:r>
@@ -23128,18 +23130,18 @@
           <w:right w:val="single" w:sz="4" w:space="4" w:color="auto"/>
         </w:pBdr>
       </w:pPr>
-      <w:bookmarkStart w:id="121" w:name="_Toc338028317"/>
-      <w:bookmarkStart w:id="122" w:name="_Toc338088463"/>
-      <w:bookmarkStart w:id="123" w:name="_Toc338088861"/>
+      <w:bookmarkStart w:id="122" w:name="_Toc338028317"/>
+      <w:bookmarkStart w:id="123" w:name="_Toc338088463"/>
+      <w:bookmarkStart w:id="124" w:name="_Toc338088861"/>
       <w:r>
         <w:t>Operation</w:t>
       </w:r>
       <w:r>
         <w:t xml:space="preserve"> Classes</w:t>
       </w:r>
-      <w:bookmarkEnd w:id="121"/>
       <w:bookmarkEnd w:id="122"/>
       <w:bookmarkEnd w:id="123"/>
+      <w:bookmarkEnd w:id="124"/>
     </w:p>
     <w:tbl>
       <w:tblPr>
@@ -23645,8 +23647,6 @@
       <w:r>
         <w:br w:type="page"/>
       </w:r>
-      <w:bookmarkStart w:id="124" w:name="_GoBack"/>
-      <w:bookmarkEnd w:id="124"/>
     </w:p>
     <w:p>
       <w:pPr>
@@ -41392,7 +41392,7 @@
           </w:p>
         </w:tc>
       </w:tr>
-      <w:bookmarkEnd w:id="76"/>
+      <w:bookmarkEnd w:id="77"/>
     </w:tbl>
     <w:p/>
     <w:sectPr>
@@ -41475,7 +41475,7 @@
             <w:bCs/>
             <w:noProof/>
           </w:rPr>
-          <w:t>25</w:t>
+          <w:t>1</w:t>
         </w:r>
         <w:r>
           <w:rPr>
@@ -43989,7 +43989,7 @@
 </file>
 
 <file path=customXml/itemProps1.xml><?xml version="1.0" encoding="utf-8"?>
-<ds:datastoreItem xmlns:ds="http://schemas.openxmlformats.org/officeDocument/2006/customXml" ds:itemID="{179F4EB5-D244-4550-B779-31330EFF1629}">
+<ds:datastoreItem xmlns:ds="http://schemas.openxmlformats.org/officeDocument/2006/customXml" ds:itemID="{6A749EB4-EBE2-4820-B13A-984A966B4434}">
   <ds:schemaRefs>
     <ds:schemaRef ds:uri="http://schemas.openxmlformats.org/officeDocument/2006/bibliography"/>
   </ds:schemaRefs>

</xml_diff>